<commit_message>
docs - Regras_e_padroes_git_boas_práticas_padrõesAnotações Atualizado
</commit_message>
<xml_diff>
--- a/docs/Padroes_Adotados/Regras_e_padroes_git_boas_práticas_padrõesAnotações.docx
+++ b/docs/Padroes_Adotados/Regras_e_padroes_git_boas_práticas_padrõesAnotações.docx
@@ -523,7 +523,15 @@
           <w:sz w:val="36"/>
           <w:szCs w:val="36"/>
         </w:rPr>
-        <w:t>3 – Documentar o projeto, descrevendo e especificação do código.</w:t>
+        <w:t>3 –</w:t>
+      </w:r>
+      <w:r>
+        <w:rPr>
+          <w:rFonts w:ascii="Times New Roman" w:hAnsi="Times New Roman" w:cs="Times New Roman"/>
+          <w:sz w:val="36"/>
+          <w:szCs w:val="36"/>
+        </w:rPr>
+        <w:t xml:space="preserve"> Nome de variáveis devem ser substantivos e não devem conter verbos. Já nome de métodos devem ser verbos, pois eles indicam ações</w:t>
       </w:r>
     </w:p>
     <w:p>
@@ -533,15 +541,24 @@
           <w:rFonts w:ascii="Times New Roman" w:hAnsi="Times New Roman" w:cs="Times New Roman"/>
           <w:sz w:val="36"/>
           <w:szCs w:val="36"/>
-        </w:rPr>
-      </w:pPr>
-      <w:r>
-        <w:rPr>
-          <w:rFonts w:ascii="Times New Roman" w:hAnsi="Times New Roman" w:cs="Times New Roman"/>
-          <w:sz w:val="36"/>
-          <w:szCs w:val="36"/>
-        </w:rPr>
-        <w:t>4 – Nomes de variáveis e métodos devem ser definidos para serem intuitivos.</w:t>
+          <w:u w:val="single"/>
+        </w:rPr>
+      </w:pPr>
+      <w:r>
+        <w:rPr>
+          <w:rFonts w:ascii="Times New Roman" w:hAnsi="Times New Roman" w:cs="Times New Roman"/>
+          <w:sz w:val="36"/>
+          <w:szCs w:val="36"/>
+        </w:rPr>
+        <w:t xml:space="preserve">4 – </w:t>
+      </w:r>
+      <w:r>
+        <w:rPr>
+          <w:rFonts w:ascii="Times New Roman" w:hAnsi="Times New Roman" w:cs="Times New Roman"/>
+          <w:sz w:val="36"/>
+          <w:szCs w:val="36"/>
+        </w:rPr>
+        <w:t>Nomear variáveis para que tenham nomes intuitivos.</w:t>
       </w:r>
     </w:p>
     <w:p>
@@ -559,25 +576,37 @@
           <w:sz w:val="36"/>
           <w:szCs w:val="36"/>
         </w:rPr>
-        <w:t xml:space="preserve">5 – Os métodos devem ser </w:t>
-      </w:r>
-      <w:proofErr w:type="gramStart"/>
-      <w:r>
-        <w:rPr>
-          <w:rFonts w:ascii="Times New Roman" w:hAnsi="Times New Roman" w:cs="Times New Roman"/>
-          <w:sz w:val="36"/>
-          <w:szCs w:val="36"/>
-        </w:rPr>
-        <w:t>o coesos</w:t>
-      </w:r>
-      <w:proofErr w:type="gramEnd"/>
-      <w:r>
-        <w:rPr>
-          <w:rFonts w:ascii="Times New Roman" w:hAnsi="Times New Roman" w:cs="Times New Roman"/>
-          <w:sz w:val="36"/>
-          <w:szCs w:val="36"/>
-        </w:rPr>
-        <w:t xml:space="preserve"> a fim de possuírem poucas responsabilidades e só serem responsáveis por uma função.</w:t>
+        <w:t xml:space="preserve">5 – </w:t>
+      </w:r>
+      <w:r>
+        <w:rPr>
+          <w:rFonts w:ascii="Times New Roman" w:hAnsi="Times New Roman" w:cs="Times New Roman"/>
+          <w:sz w:val="36"/>
+          <w:szCs w:val="36"/>
+        </w:rPr>
+        <w:t xml:space="preserve">Evitar condições de negação em </w:t>
+      </w:r>
+      <w:proofErr w:type="spellStart"/>
+      <w:r>
+        <w:rPr>
+          <w:rFonts w:ascii="Times New Roman" w:hAnsi="Times New Roman" w:cs="Times New Roman"/>
+          <w:i/>
+          <w:iCs/>
+          <w:sz w:val="36"/>
+          <w:szCs w:val="36"/>
+        </w:rPr>
+        <w:t>if</w:t>
+      </w:r>
+      <w:proofErr w:type="spellEnd"/>
+      <w:r>
+        <w:rPr>
+          <w:rFonts w:ascii="Times New Roman" w:hAnsi="Times New Roman" w:cs="Times New Roman"/>
+          <w:i/>
+          <w:iCs/>
+          <w:sz w:val="36"/>
+          <w:szCs w:val="36"/>
+        </w:rPr>
+        <w:t>.</w:t>
       </w:r>
     </w:p>
     <w:p>
@@ -603,10 +632,60 @@
           <w:sz w:val="36"/>
           <w:szCs w:val="36"/>
         </w:rPr>
-        <w:t>Deve-se fazer uso de tratamentos de erros para que futuras mensagens de erros possam ser melhor entendidos pelo usuário.</w:t>
+        <w:t>Deve-se faz</w:t>
       </w:r>
       <w:bookmarkStart w:id="0" w:name="_GoBack"/>
       <w:bookmarkEnd w:id="0"/>
+      <w:r>
+        <w:rPr>
+          <w:rFonts w:ascii="Times New Roman" w:hAnsi="Times New Roman" w:cs="Times New Roman"/>
+          <w:sz w:val="36"/>
+          <w:szCs w:val="36"/>
+        </w:rPr>
+        <w:t xml:space="preserve">er uso de tratamentos de erros </w:t>
+      </w:r>
+      <w:r>
+        <w:rPr>
+          <w:rFonts w:ascii="Times New Roman" w:hAnsi="Times New Roman" w:cs="Times New Roman"/>
+          <w:sz w:val="36"/>
+          <w:szCs w:val="36"/>
+        </w:rPr>
+        <w:t>(</w:t>
+      </w:r>
+      <w:proofErr w:type="spellStart"/>
+      <w:r>
+        <w:rPr>
+          <w:rFonts w:ascii="Times New Roman" w:hAnsi="Times New Roman" w:cs="Times New Roman"/>
+          <w:sz w:val="36"/>
+          <w:szCs w:val="36"/>
+        </w:rPr>
+        <w:t>try</w:t>
+      </w:r>
+      <w:proofErr w:type="spellEnd"/>
+      <w:r>
+        <w:rPr>
+          <w:rFonts w:ascii="Times New Roman" w:hAnsi="Times New Roman" w:cs="Times New Roman"/>
+          <w:sz w:val="36"/>
+          <w:szCs w:val="36"/>
+        </w:rPr>
+        <w:t>/catch)</w:t>
+      </w:r>
+      <w:r>
+        <w:rPr>
+          <w:rFonts w:ascii="Times New Roman" w:hAnsi="Times New Roman" w:cs="Times New Roman"/>
+          <w:sz w:val="36"/>
+          <w:szCs w:val="36"/>
+        </w:rPr>
+        <w:t xml:space="preserve"> </w:t>
+      </w:r>
+      <w:r>
+        <w:rPr>
+          <w:rFonts w:ascii="Times New Roman" w:hAnsi="Times New Roman" w:cs="Times New Roman"/>
+          <w:sz w:val="36"/>
+          <w:szCs w:val="36"/>
+        </w:rPr>
+        <w:t>para que futuras mensagens de erros possam ser melhor entendidos pelo usuário.</w:t>
+      </w:r>
     </w:p>
     <w:p>
       <w:pPr>

</xml_diff>